<commit_message>
Giving some finnishing touch
</commit_message>
<xml_diff>
--- a/JAVA-Project-Proposal-Template1.docx
+++ b/JAVA-Project-Proposal-Template1.docx
@@ -304,21 +304,12 @@
           <w:p>
             <w:pPr>
               <w:spacing w:before="40" w:after="40"/>
-              <w:jc w:val="center"/>
               <w:rPr>
                 <w:rFonts w:ascii="Times New Roman" w:eastAsia="Cambria" w:hAnsi="Times New Roman" w:cs="Times New Roman"/>
                 <w:sz w:val="28"/>
                 <w:szCs w:val="28"/>
               </w:rPr>
             </w:pPr>
-            <w:r>
-              <w:rPr>
-                <w:rFonts w:ascii="Times New Roman" w:eastAsia="Cambria" w:hAnsi="Times New Roman" w:cs="Times New Roman"/>
-                <w:sz w:val="28"/>
-                <w:szCs w:val="28"/>
-              </w:rPr>
-              <w:t>7</w:t>
-            </w:r>
           </w:p>
         </w:tc>
       </w:tr>
@@ -496,30 +487,6 @@
                 <w:szCs w:val="26"/>
               </w:rPr>
             </w:pPr>
-            <w:r>
-              <w:rPr>
-                <w:rFonts w:ascii="Times New Roman" w:hAnsi="Times New Roman" w:cs="Times New Roman"/>
-                <w:sz w:val="26"/>
-                <w:szCs w:val="26"/>
-              </w:rPr>
-              <w:t>22-4</w:t>
-            </w:r>
-            <w:r>
-              <w:rPr>
-                <w:rFonts w:ascii="Times New Roman" w:hAnsi="Times New Roman" w:cs="Times New Roman"/>
-                <w:sz w:val="26"/>
-                <w:szCs w:val="26"/>
-              </w:rPr>
-              <w:t>7079</w:t>
-            </w:r>
-            <w:r>
-              <w:rPr>
-                <w:rFonts w:ascii="Times New Roman" w:hAnsi="Times New Roman" w:cs="Times New Roman"/>
-                <w:sz w:val="26"/>
-                <w:szCs w:val="26"/>
-              </w:rPr>
-              <w:t>-1</w:t>
-            </w:r>
           </w:p>
         </w:tc>
         <w:tc>
@@ -541,7 +508,7 @@
                 <w:sz w:val="26"/>
                 <w:szCs w:val="26"/>
               </w:rPr>
-              <w:t>Abir Das</w:t>
+              <w:t>Arshad Abedin Abir</w:t>
             </w:r>
           </w:p>
         </w:tc>
@@ -552,383 +519,12 @@
           <w:p>
             <w:pPr>
               <w:spacing w:before="120" w:after="120"/>
-              <w:jc w:val="center"/>
               <w:rPr>
                 <w:rFonts w:ascii="Times New Roman" w:hAnsi="Times New Roman" w:cs="Times New Roman"/>
                 <w:sz w:val="26"/>
                 <w:szCs w:val="26"/>
               </w:rPr>
             </w:pPr>
-            <w:r>
-              <w:rPr>
-                <w:rFonts w:ascii="Times New Roman" w:hAnsi="Times New Roman" w:cs="Times New Roman"/>
-                <w:sz w:val="26"/>
-                <w:szCs w:val="26"/>
-              </w:rPr>
-              <w:t>25</w:t>
-            </w:r>
-            <w:r>
-              <w:rPr>
-                <w:rFonts w:ascii="Times New Roman" w:hAnsi="Times New Roman" w:cs="Times New Roman"/>
-                <w:sz w:val="26"/>
-                <w:szCs w:val="26"/>
-              </w:rPr>
-              <w:t>%</w:t>
-            </w:r>
-          </w:p>
-        </w:tc>
-      </w:tr>
-      <w:tr>
-        <w:trPr>
-          <w:trHeight w:val="350"/>
-        </w:trPr>
-        <w:tc>
-          <w:tcPr>
-            <w:tcW w:w="2070" w:type="dxa"/>
-          </w:tcPr>
-          <w:p>
-            <w:pPr>
-              <w:spacing w:before="120" w:after="120"/>
-              <w:jc w:val="center"/>
-              <w:rPr>
-                <w:rFonts w:ascii="Times New Roman" w:hAnsi="Times New Roman" w:cs="Times New Roman"/>
-                <w:sz w:val="26"/>
-                <w:szCs w:val="26"/>
-              </w:rPr>
-            </w:pPr>
-            <w:r>
-              <w:rPr>
-                <w:rFonts w:ascii="Times New Roman" w:hAnsi="Times New Roman" w:cs="Times New Roman"/>
-                <w:sz w:val="26"/>
-                <w:szCs w:val="26"/>
-              </w:rPr>
-              <w:t>22-</w:t>
-            </w:r>
-            <w:r>
-              <w:rPr>
-                <w:rFonts w:ascii="Times New Roman" w:hAnsi="Times New Roman" w:cs="Times New Roman"/>
-                <w:sz w:val="26"/>
-                <w:szCs w:val="26"/>
-              </w:rPr>
-              <w:t>47188</w:t>
-            </w:r>
-            <w:r>
-              <w:rPr>
-                <w:rFonts w:ascii="Times New Roman" w:hAnsi="Times New Roman" w:cs="Times New Roman"/>
-                <w:sz w:val="26"/>
-                <w:szCs w:val="26"/>
-              </w:rPr>
-              <w:t>-1</w:t>
-            </w:r>
-          </w:p>
-        </w:tc>
-        <w:tc>
-          <w:tcPr>
-            <w:tcW w:w="5580" w:type="dxa"/>
-          </w:tcPr>
-          <w:p>
-            <w:pPr>
-              <w:spacing w:before="120" w:after="120"/>
-              <w:rPr>
-                <w:rFonts w:ascii="Times New Roman" w:hAnsi="Times New Roman" w:cs="Times New Roman"/>
-                <w:sz w:val="26"/>
-                <w:szCs w:val="26"/>
-              </w:rPr>
-            </w:pPr>
-            <w:r>
-              <w:rPr>
-                <w:rFonts w:ascii="Times New Roman" w:hAnsi="Times New Roman" w:cs="Times New Roman"/>
-                <w:sz w:val="26"/>
-                <w:szCs w:val="26"/>
-              </w:rPr>
-              <w:t>Arshad Abedin Abir</w:t>
-            </w:r>
-          </w:p>
-        </w:tc>
-        <w:tc>
-          <w:tcPr>
-            <w:tcW w:w="1890" w:type="dxa"/>
-          </w:tcPr>
-          <w:p>
-            <w:pPr>
-              <w:spacing w:before="120" w:after="120"/>
-              <w:jc w:val="center"/>
-              <w:rPr>
-                <w:rFonts w:ascii="Times New Roman" w:hAnsi="Times New Roman" w:cs="Times New Roman"/>
-                <w:sz w:val="26"/>
-                <w:szCs w:val="26"/>
-              </w:rPr>
-            </w:pPr>
-            <w:r>
-              <w:rPr>
-                <w:rFonts w:ascii="Times New Roman" w:hAnsi="Times New Roman" w:cs="Times New Roman"/>
-                <w:sz w:val="26"/>
-                <w:szCs w:val="26"/>
-              </w:rPr>
-              <w:t>30</w:t>
-            </w:r>
-            <w:r>
-              <w:rPr>
-                <w:rFonts w:ascii="Times New Roman" w:hAnsi="Times New Roman" w:cs="Times New Roman"/>
-                <w:sz w:val="26"/>
-                <w:szCs w:val="26"/>
-              </w:rPr>
-              <w:t>%</w:t>
-            </w:r>
-          </w:p>
-        </w:tc>
-      </w:tr>
-      <w:tr>
-        <w:trPr>
-          <w:trHeight w:val="350"/>
-        </w:trPr>
-        <w:tc>
-          <w:tcPr>
-            <w:tcW w:w="2070" w:type="dxa"/>
-          </w:tcPr>
-          <w:p>
-            <w:pPr>
-              <w:spacing w:before="120" w:after="120"/>
-              <w:jc w:val="center"/>
-              <w:rPr>
-                <w:rFonts w:ascii="Times New Roman" w:hAnsi="Times New Roman" w:cs="Times New Roman"/>
-                <w:sz w:val="26"/>
-                <w:szCs w:val="26"/>
-              </w:rPr>
-            </w:pPr>
-            <w:r>
-              <w:rPr>
-                <w:rFonts w:ascii="Times New Roman" w:hAnsi="Times New Roman" w:cs="Times New Roman"/>
-                <w:sz w:val="26"/>
-                <w:szCs w:val="26"/>
-              </w:rPr>
-              <w:t>22-4</w:t>
-            </w:r>
-            <w:r>
-              <w:rPr>
-                <w:rFonts w:ascii="Times New Roman" w:hAnsi="Times New Roman" w:cs="Times New Roman"/>
-                <w:sz w:val="26"/>
-                <w:szCs w:val="26"/>
-              </w:rPr>
-              <w:t>6104</w:t>
-            </w:r>
-            <w:r>
-              <w:rPr>
-                <w:rFonts w:ascii="Times New Roman" w:hAnsi="Times New Roman" w:cs="Times New Roman"/>
-                <w:sz w:val="26"/>
-                <w:szCs w:val="26"/>
-              </w:rPr>
-              <w:t>-1</w:t>
-            </w:r>
-          </w:p>
-        </w:tc>
-        <w:tc>
-          <w:tcPr>
-            <w:tcW w:w="5580" w:type="dxa"/>
-          </w:tcPr>
-          <w:p>
-            <w:pPr>
-              <w:spacing w:before="120" w:after="120"/>
-              <w:rPr>
-                <w:rFonts w:ascii="Times New Roman" w:hAnsi="Times New Roman" w:cs="Times New Roman"/>
-                <w:sz w:val="26"/>
-                <w:szCs w:val="26"/>
-              </w:rPr>
-            </w:pPr>
-            <w:proofErr w:type="spellStart"/>
-            <w:r>
-              <w:rPr>
-                <w:rFonts w:ascii="Times New Roman" w:hAnsi="Times New Roman" w:cs="Times New Roman"/>
-                <w:sz w:val="26"/>
-                <w:szCs w:val="26"/>
-              </w:rPr>
-              <w:t>Sabbir</w:t>
-            </w:r>
-            <w:proofErr w:type="spellEnd"/>
-            <w:r>
-              <w:rPr>
-                <w:rFonts w:ascii="Times New Roman" w:hAnsi="Times New Roman" w:cs="Times New Roman"/>
-                <w:sz w:val="26"/>
-                <w:szCs w:val="26"/>
-              </w:rPr>
-              <w:t xml:space="preserve"> Hossain</w:t>
-            </w:r>
-          </w:p>
-        </w:tc>
-        <w:tc>
-          <w:tcPr>
-            <w:tcW w:w="1890" w:type="dxa"/>
-          </w:tcPr>
-          <w:p>
-            <w:pPr>
-              <w:spacing w:before="120" w:after="120"/>
-              <w:jc w:val="center"/>
-              <w:rPr>
-                <w:rFonts w:ascii="Times New Roman" w:hAnsi="Times New Roman" w:cs="Times New Roman"/>
-                <w:sz w:val="26"/>
-                <w:szCs w:val="26"/>
-              </w:rPr>
-            </w:pPr>
-            <w:r>
-              <w:rPr>
-                <w:rFonts w:ascii="Times New Roman" w:hAnsi="Times New Roman" w:cs="Times New Roman"/>
-                <w:sz w:val="26"/>
-                <w:szCs w:val="26"/>
-              </w:rPr>
-              <w:t>2</w:t>
-            </w:r>
-            <w:r>
-              <w:rPr>
-                <w:rFonts w:ascii="Times New Roman" w:hAnsi="Times New Roman" w:cs="Times New Roman"/>
-                <w:sz w:val="26"/>
-                <w:szCs w:val="26"/>
-              </w:rPr>
-              <w:t>5</w:t>
-            </w:r>
-            <w:r>
-              <w:rPr>
-                <w:rFonts w:ascii="Times New Roman" w:hAnsi="Times New Roman" w:cs="Times New Roman"/>
-                <w:sz w:val="26"/>
-                <w:szCs w:val="26"/>
-              </w:rPr>
-              <w:t>%</w:t>
-            </w:r>
-          </w:p>
-        </w:tc>
-      </w:tr>
-      <w:tr>
-        <w:trPr>
-          <w:trHeight w:val="432"/>
-        </w:trPr>
-        <w:tc>
-          <w:tcPr>
-            <w:tcW w:w="2070" w:type="dxa"/>
-          </w:tcPr>
-          <w:p>
-            <w:pPr>
-              <w:spacing w:before="120" w:after="120"/>
-              <w:jc w:val="center"/>
-              <w:rPr>
-                <w:rFonts w:ascii="Times New Roman" w:hAnsi="Times New Roman" w:cs="Times New Roman"/>
-                <w:sz w:val="26"/>
-                <w:szCs w:val="26"/>
-              </w:rPr>
-            </w:pPr>
-            <w:r>
-              <w:rPr>
-                <w:rFonts w:ascii="Times New Roman" w:hAnsi="Times New Roman" w:cs="Times New Roman"/>
-                <w:sz w:val="26"/>
-                <w:szCs w:val="26"/>
-              </w:rPr>
-              <w:t>22-4</w:t>
-            </w:r>
-            <w:r>
-              <w:rPr>
-                <w:rFonts w:ascii="Times New Roman" w:hAnsi="Times New Roman" w:cs="Times New Roman"/>
-                <w:sz w:val="26"/>
-                <w:szCs w:val="26"/>
-              </w:rPr>
-              <w:t>6002</w:t>
-            </w:r>
-            <w:r>
-              <w:rPr>
-                <w:rFonts w:ascii="Times New Roman" w:hAnsi="Times New Roman" w:cs="Times New Roman"/>
-                <w:sz w:val="26"/>
-                <w:szCs w:val="26"/>
-              </w:rPr>
-              <w:t>-1</w:t>
-            </w:r>
-          </w:p>
-        </w:tc>
-        <w:tc>
-          <w:tcPr>
-            <w:tcW w:w="5580" w:type="dxa"/>
-          </w:tcPr>
-          <w:p>
-            <w:pPr>
-              <w:spacing w:before="120" w:after="120"/>
-              <w:rPr>
-                <w:rFonts w:ascii="Times New Roman" w:hAnsi="Times New Roman" w:cs="Times New Roman"/>
-                <w:sz w:val="26"/>
-                <w:szCs w:val="26"/>
-              </w:rPr>
-            </w:pPr>
-            <w:r>
-              <w:rPr>
-                <w:rFonts w:ascii="Times New Roman" w:hAnsi="Times New Roman" w:cs="Times New Roman"/>
-                <w:sz w:val="26"/>
-                <w:szCs w:val="26"/>
-              </w:rPr>
-              <w:t xml:space="preserve">M.R. </w:t>
-            </w:r>
-            <w:proofErr w:type="spellStart"/>
-            <w:r>
-              <w:rPr>
-                <w:rFonts w:ascii="Times New Roman" w:hAnsi="Times New Roman" w:cs="Times New Roman"/>
-                <w:sz w:val="26"/>
-                <w:szCs w:val="26"/>
-              </w:rPr>
-              <w:t>Waes</w:t>
-            </w:r>
-            <w:proofErr w:type="spellEnd"/>
-            <w:r>
-              <w:rPr>
-                <w:rFonts w:ascii="Times New Roman" w:hAnsi="Times New Roman" w:cs="Times New Roman"/>
-                <w:sz w:val="26"/>
-                <w:szCs w:val="26"/>
-              </w:rPr>
-              <w:t xml:space="preserve"> </w:t>
-            </w:r>
-            <w:proofErr w:type="spellStart"/>
-            <w:r>
-              <w:rPr>
-                <w:rFonts w:ascii="Times New Roman" w:hAnsi="Times New Roman" w:cs="Times New Roman"/>
-                <w:sz w:val="26"/>
-                <w:szCs w:val="26"/>
-              </w:rPr>
-              <w:t>Sakib</w:t>
-            </w:r>
-            <w:proofErr w:type="spellEnd"/>
-          </w:p>
-        </w:tc>
-        <w:tc>
-          <w:tcPr>
-            <w:tcW w:w="1890" w:type="dxa"/>
-          </w:tcPr>
-          <w:p>
-            <w:pPr>
-              <w:spacing w:before="120" w:after="120"/>
-              <w:jc w:val="center"/>
-              <w:rPr>
-                <w:rFonts w:ascii="Times New Roman" w:hAnsi="Times New Roman" w:cs="Times New Roman"/>
-                <w:sz w:val="26"/>
-                <w:szCs w:val="26"/>
-              </w:rPr>
-            </w:pPr>
-            <w:r>
-              <w:rPr>
-                <w:rFonts w:ascii="Times New Roman" w:hAnsi="Times New Roman" w:cs="Times New Roman"/>
-                <w:sz w:val="26"/>
-                <w:szCs w:val="26"/>
-              </w:rPr>
-              <w:t>2</w:t>
-            </w:r>
-            <w:r>
-              <w:rPr>
-                <w:rFonts w:ascii="Times New Roman" w:hAnsi="Times New Roman" w:cs="Times New Roman"/>
-                <w:sz w:val="26"/>
-                <w:szCs w:val="26"/>
-              </w:rPr>
-              <w:t>0</w:t>
-            </w:r>
-            <w:r>
-              <w:rPr>
-                <w:rFonts w:ascii="Times New Roman" w:hAnsi="Times New Roman" w:cs="Times New Roman"/>
-                <w:sz w:val="26"/>
-                <w:szCs w:val="26"/>
-              </w:rPr>
-              <w:t>%</w:t>
-            </w:r>
           </w:p>
         </w:tc>
       </w:tr>
@@ -2226,27 +1822,7 @@
                 <w:sz w:val="24"/>
                 <w:szCs w:val="24"/>
               </w:rPr>
-              <w:t xml:space="preserve">A user </w:t>
-            </w:r>
-            <w:proofErr w:type="gramStart"/>
-            <w:r>
-              <w:rPr>
-                <w:rFonts w:ascii="Times New Roman" w:eastAsia="Cambria" w:hAnsi="Times New Roman" w:cs="Times New Roman"/>
-                <w:color w:val="000000"/>
-                <w:sz w:val="24"/>
-                <w:szCs w:val="24"/>
-              </w:rPr>
-              <w:t>has to</w:t>
-            </w:r>
-            <w:proofErr w:type="gramEnd"/>
-            <w:r>
-              <w:rPr>
-                <w:rFonts w:ascii="Times New Roman" w:eastAsia="Cambria" w:hAnsi="Times New Roman" w:cs="Times New Roman"/>
-                <w:color w:val="000000"/>
-                <w:sz w:val="24"/>
-                <w:szCs w:val="24"/>
-              </w:rPr>
-              <w:t xml:space="preserve"> sign up if he or she does not sign up before</w:t>
+              <w:t>A user has to sign up if he or she does not sign up before</w:t>
             </w:r>
             <w:r>
               <w:rPr>
@@ -2608,25 +2184,14 @@
               </w:rPr>
               <w:t xml:space="preserve">After </w:t>
             </w:r>
-            <w:proofErr w:type="gramStart"/>
-            <w:r>
-              <w:rPr>
-                <w:rFonts w:ascii="Times New Roman" w:eastAsia="Cambria" w:hAnsi="Times New Roman" w:cs="Times New Roman"/>
-                <w:color w:val="000000"/>
-                <w:sz w:val="24"/>
-                <w:szCs w:val="24"/>
-              </w:rPr>
-              <w:t>fill</w:t>
-            </w:r>
-            <w:proofErr w:type="gramEnd"/>
-            <w:r>
-              <w:rPr>
-                <w:rFonts w:ascii="Times New Roman" w:eastAsia="Cambria" w:hAnsi="Times New Roman" w:cs="Times New Roman"/>
-                <w:color w:val="000000"/>
-                <w:sz w:val="24"/>
-                <w:szCs w:val="24"/>
-              </w:rPr>
-              <w:t xml:space="preserve"> up</w:t>
+            <w:r>
+              <w:rPr>
+                <w:rFonts w:ascii="Times New Roman" w:eastAsia="Cambria" w:hAnsi="Times New Roman" w:cs="Times New Roman"/>
+                <w:color w:val="000000"/>
+                <w:sz w:val="24"/>
+                <w:szCs w:val="24"/>
+              </w:rPr>
+              <w:t>fill up</w:t>
             </w:r>
             <w:r>
               <w:rPr>
@@ -2778,6 +2343,7 @@
           <w:sz w:val="26"/>
           <w:szCs w:val="26"/>
         </w:rPr>
+        <w:lastRenderedPageBreak/>
         <w:t>Admin Feature Stories</w:t>
       </w:r>
       <w:r>

</xml_diff>